<commit_message>
Coloquei o roteiro de avaliacao para o Trabalho 1
</commit_message>
<xml_diff>
--- a/aulas/lab-poo/Roteiro_Trabalho1.docx
+++ b/aulas/lab-poo/Roteiro_Trabalho1.docx
@@ -420,14 +420,7 @@
           <w:sz w:val="28"/>
           <w:szCs w:val="28"/>
         </w:rPr>
-        <w:t>Poltrona Diretor</w:t>
-      </w:r>
-      <w:r>
-        <w:rPr>
-          <w:sz w:val="28"/>
-          <w:szCs w:val="28"/>
-        </w:rPr>
-        <w:t xml:space="preserve"> Ferrara</w:t>
+        <w:t>Poltrona Diretor Ferrara</w:t>
       </w:r>
     </w:p>
     <w:p>
@@ -872,66 +865,82 @@
         <w:rPr>
           <w:b/>
           <w:sz w:val="28"/>
+          <w:szCs w:val="28"/>
+        </w:rPr>
+      </w:pPr>
+      <w:r>
+        <w:rPr>
+          <w:b/>
+          <w:sz w:val="28"/>
+          <w:szCs w:val="28"/>
+        </w:rPr>
+        <w:t xml:space="preserve">3. </w:t>
+      </w:r>
+      <w:r>
+        <w:rPr>
+          <w:b/>
+          <w:sz w:val="28"/>
+          <w:szCs w:val="28"/>
+        </w:rPr>
+        <w:t>“</w:t>
+      </w:r>
+      <w:r>
+        <w:rPr>
+          <w:b/>
+          <w:sz w:val="28"/>
+          <w:szCs w:val="28"/>
+        </w:rPr>
+        <w:t>Encontrar o produto com o maior preço de venda</w:t>
+      </w:r>
+      <w:r>
+        <w:rPr>
+          <w:b/>
+          <w:sz w:val="28"/>
+          <w:szCs w:val="28"/>
+        </w:rPr>
+        <w:t>” (Opção 2)</w:t>
+      </w:r>
+    </w:p>
+    <w:p>
+      <w:pPr>
+        <w:rPr>
+          <w:b/>
+          <w:sz w:val="28"/>
           <w:szCs w:val="24"/>
         </w:rPr>
       </w:pPr>
-      <w:r>
+    </w:p>
+    <w:p>
+      <w:pPr>
         <w:rPr>
           <w:b/>
           <w:sz w:val="28"/>
           <w:szCs w:val="24"/>
         </w:rPr>
-        <w:t xml:space="preserve">3. </w:t>
-      </w:r>
+      </w:pPr>
       <w:r>
         <w:rPr>
           <w:b/>
           <w:sz w:val="28"/>
           <w:szCs w:val="24"/>
         </w:rPr>
-        <w:t>“Listar todos os produtos pelo nome em ordem alfabética” (Opção 6)</w:t>
-      </w:r>
-    </w:p>
-    <w:p>
-      <w:pPr>
+        <w:t>O sistema deverá informar o prod</w:t>
+      </w:r>
+      <w:r>
         <w:rPr>
           <w:b/>
           <w:sz w:val="28"/>
           <w:szCs w:val="24"/>
         </w:rPr>
-      </w:pPr>
-    </w:p>
-    <w:p>
-      <w:pPr>
+        <w:t>uto</w:t>
+      </w:r>
+      <w:r>
         <w:rPr>
           <w:b/>
           <w:sz w:val="28"/>
           <w:szCs w:val="24"/>
         </w:rPr>
-      </w:pPr>
-      <w:r>
-        <w:rPr>
-          <w:b/>
-          <w:sz w:val="28"/>
-          <w:szCs w:val="24"/>
-        </w:rPr>
-        <w:t xml:space="preserve">O sistema deverá informar os produtos na seguinte ordem: </w:t>
-      </w:r>
-    </w:p>
-    <w:p>
-      <w:pPr>
-        <w:rPr>
-          <w:sz w:val="28"/>
-          <w:szCs w:val="24"/>
-        </w:rPr>
-      </w:pPr>
-      <w:r>
-        <w:rPr>
-          <w:b/>
-          <w:sz w:val="28"/>
-          <w:szCs w:val="24"/>
-        </w:rPr>
-        <w:t xml:space="preserve">1º) </w:t>
+        <w:t xml:space="preserve">: </w:t>
       </w:r>
       <w:r>
         <w:rPr>
@@ -954,105 +963,23 @@
         </w:rPr>
         <w:t xml:space="preserve"> Elgin</w:t>
       </w:r>
-    </w:p>
-    <w:p>
-      <w:pPr>
-        <w:rPr>
-          <w:sz w:val="28"/>
-          <w:szCs w:val="28"/>
-        </w:rPr>
-      </w:pPr>
-      <w:r>
-        <w:rPr>
-          <w:b/>
-          <w:sz w:val="28"/>
-          <w:szCs w:val="24"/>
-        </w:rPr>
-        <w:t>2º</w:t>
-      </w:r>
-      <w:r>
-        <w:rPr>
-          <w:b/>
-          <w:sz w:val="28"/>
-          <w:szCs w:val="24"/>
-        </w:rPr>
-        <w:t>)</w:t>
-      </w:r>
-      <w:r>
-        <w:rPr>
-          <w:sz w:val="28"/>
-          <w:szCs w:val="24"/>
-        </w:rPr>
-        <w:t xml:space="preserve"> </w:t>
-      </w:r>
-      <w:r>
-        <w:rPr>
-          <w:sz w:val="28"/>
-          <w:szCs w:val="28"/>
-        </w:rPr>
-        <w:t>Fritadeira</w:t>
-      </w:r>
-      <w:r>
-        <w:rPr>
-          <w:b/>
-          <w:sz w:val="28"/>
-          <w:szCs w:val="28"/>
-        </w:rPr>
-        <w:t xml:space="preserve"> </w:t>
-      </w:r>
-      <w:r>
-        <w:rPr>
-          <w:sz w:val="28"/>
-          <w:szCs w:val="28"/>
-        </w:rPr>
-        <w:t>Air Fryer Mondial</w:t>
-      </w:r>
-    </w:p>
-    <w:p>
-      <w:pPr>
-        <w:rPr>
-          <w:sz w:val="28"/>
-          <w:szCs w:val="28"/>
-        </w:rPr>
-      </w:pPr>
-      <w:r>
-        <w:rPr>
-          <w:b/>
-          <w:sz w:val="28"/>
-          <w:szCs w:val="24"/>
-        </w:rPr>
-        <w:t>3º</w:t>
-      </w:r>
-      <w:r>
-        <w:rPr>
-          <w:b/>
-          <w:sz w:val="28"/>
-          <w:szCs w:val="24"/>
-        </w:rPr>
-        <w:t>)</w:t>
-      </w:r>
-      <w:r>
-        <w:rPr>
-          <w:sz w:val="28"/>
-          <w:szCs w:val="24"/>
-        </w:rPr>
-        <w:t xml:space="preserve"> </w:t>
-      </w:r>
-      <w:r>
-        <w:rPr>
-          <w:sz w:val="28"/>
-          <w:szCs w:val="28"/>
-        </w:rPr>
-        <w:t>Poltrona Diretor Ferrara</w:t>
-      </w:r>
-    </w:p>
-    <w:p>
-      <w:pPr>
-        <w:rPr>
-          <w:sz w:val="28"/>
-          <w:szCs w:val="28"/>
-        </w:rPr>
-      </w:pPr>
+      <w:r>
+        <w:rPr>
+          <w:sz w:val="28"/>
+          <w:szCs w:val="28"/>
+        </w:rPr>
+        <w:t xml:space="preserve"> (Preço: 1.999,00)</w:t>
+      </w:r>
+    </w:p>
+    <w:p>
+      <w:pPr>
+        <w:rPr>
+          <w:sz w:val="28"/>
+          <w:szCs w:val="28"/>
+        </w:rPr>
+      </w:pPr>
+      <w:bookmarkStart w:id="0" w:name="_GoBack"/>
+      <w:bookmarkEnd w:id="0"/>
     </w:p>
     <w:p>
       <w:pPr>
@@ -1061,8 +988,6 @@
           <w:szCs w:val="24"/>
         </w:rPr>
       </w:pPr>
-      <w:bookmarkStart w:id="0" w:name="_GoBack"/>
-      <w:bookmarkEnd w:id="0"/>
     </w:p>
     <w:p>
       <w:pPr>
@@ -2342,7 +2267,7 @@
 </file>
 
 <file path=customXml/itemProps1.xml><?xml version="1.0" encoding="utf-8"?>
-<ds:datastoreItem xmlns:ds="http://schemas.openxmlformats.org/officeDocument/2006/customXml" ds:itemID="{52662DF0-5176-4C32-9972-F72FD3E08F1D}">
+<ds:datastoreItem xmlns:ds="http://schemas.openxmlformats.org/officeDocument/2006/customXml" ds:itemID="{57AAE651-3A03-434C-B617-6ACAD4E5544E}">
   <ds:schemaRefs>
     <ds:schemaRef ds:uri="http://schemas.openxmlformats.org/officeDocument/2006/bibliography"/>
   </ds:schemaRefs>

</xml_diff>